<commit_message>
Se completan las funciones utilizadas para la lectura de la información
</commit_message>
<xml_diff>
--- a/Nueva carpeta/Funciones.docx
+++ b/Nueva carpeta/Funciones.docx
@@ -235,29 +235,7 @@
           <w:sz w:val="28"/>
           <w:szCs w:val="28"/>
         </w:rPr>
-        <w:t xml:space="preserve">Juan Felipe Vásquez Bolívar &amp; </w:t>
-      </w:r>
-      <w:proofErr w:type="spellStart"/>
-      <w:r>
-        <w:rPr>
-          <w:rFonts w:ascii="Times New Roman" w:hAnsi="Times New Roman" w:cs="Times New Roman"/>
-          <w:b/>
-          <w:bCs/>
-          <w:sz w:val="28"/>
-          <w:szCs w:val="28"/>
-        </w:rPr>
-        <w:t>Jackh</w:t>
-      </w:r>
-      <w:proofErr w:type="spellEnd"/>
-      <w:r>
-        <w:rPr>
-          <w:rFonts w:ascii="Times New Roman" w:hAnsi="Times New Roman" w:cs="Times New Roman"/>
-          <w:b/>
-          <w:bCs/>
-          <w:sz w:val="28"/>
-          <w:szCs w:val="28"/>
-        </w:rPr>
-        <w:t xml:space="preserve"> Emmanuel Narváez Guerra</w:t>
+        <w:t>Juan Felipe Vásquez Bolívar &amp; Jackh Emmanuel Narváez Guerra</w:t>
       </w:r>
     </w:p>
     <w:p>
@@ -481,29 +459,7 @@
           <w:sz w:val="24"/>
           <w:szCs w:val="24"/>
         </w:rPr>
-        <w:t>“</w:t>
-      </w:r>
-      <w:proofErr w:type="spellStart"/>
-      <w:r>
-        <w:rPr>
-          <w:rFonts w:ascii="Times New Roman" w:hAnsi="Times New Roman" w:cs="Times New Roman"/>
-          <w:b/>
-          <w:bCs/>
-          <w:sz w:val="24"/>
-          <w:szCs w:val="24"/>
-        </w:rPr>
-        <w:t>GestionInformacion.h</w:t>
-      </w:r>
-      <w:proofErr w:type="spellEnd"/>
-      <w:r>
-        <w:rPr>
-          <w:rFonts w:ascii="Times New Roman" w:hAnsi="Times New Roman" w:cs="Times New Roman"/>
-          <w:b/>
-          <w:bCs/>
-          <w:sz w:val="24"/>
-          <w:szCs w:val="24"/>
-        </w:rPr>
-        <w:t>”</w:t>
+        <w:t>“GestionInformacion.h”</w:t>
       </w:r>
       <w:r>
         <w:rPr>
@@ -533,75 +489,41 @@
         </w:rPr>
         <w:t xml:space="preserve">1. </w:t>
       </w:r>
-      <w:proofErr w:type="spellStart"/>
-      <w:r>
-        <w:rPr>
-          <w:rFonts w:ascii="Times New Roman" w:hAnsi="Times New Roman" w:cs="Times New Roman"/>
-          <w:b/>
-          <w:bCs/>
-          <w:sz w:val="24"/>
-          <w:szCs w:val="24"/>
-        </w:rPr>
-        <w:t>Open_</w:t>
-      </w:r>
-      <w:proofErr w:type="gramStart"/>
-      <w:r>
-        <w:rPr>
-          <w:rFonts w:ascii="Times New Roman" w:hAnsi="Times New Roman" w:cs="Times New Roman"/>
-          <w:b/>
-          <w:bCs/>
-          <w:sz w:val="24"/>
-          <w:szCs w:val="24"/>
-        </w:rPr>
-        <w:t>File</w:t>
-      </w:r>
-      <w:proofErr w:type="spellEnd"/>
-      <w:r>
-        <w:rPr>
-          <w:rFonts w:ascii="Times New Roman" w:hAnsi="Times New Roman" w:cs="Times New Roman"/>
-          <w:b/>
-          <w:bCs/>
-          <w:sz w:val="24"/>
-          <w:szCs w:val="24"/>
-        </w:rPr>
-        <w:t xml:space="preserve"> :</w:t>
-      </w:r>
-      <w:proofErr w:type="gramEnd"/>
-      <w:r>
-        <w:rPr>
-          <w:rFonts w:ascii="Times New Roman" w:hAnsi="Times New Roman" w:cs="Times New Roman"/>
-          <w:b/>
-          <w:bCs/>
-          <w:sz w:val="24"/>
-          <w:szCs w:val="24"/>
-        </w:rPr>
-        <w:t xml:space="preserve"> </w:t>
-      </w:r>
-      <w:r>
-        <w:rPr>
-          <w:rFonts w:ascii="Times New Roman" w:hAnsi="Times New Roman" w:cs="Times New Roman"/>
-          <w:sz w:val="24"/>
-          <w:szCs w:val="24"/>
-        </w:rPr>
-        <w:t xml:space="preserve">Función que no recibe ninguna entrada, y retorna un puntero tipo </w:t>
-      </w:r>
-      <w:proofErr w:type="spellStart"/>
-      <w:r>
-        <w:rPr>
-          <w:rFonts w:ascii="Times New Roman" w:hAnsi="Times New Roman" w:cs="Times New Roman"/>
-          <w:sz w:val="24"/>
-          <w:szCs w:val="24"/>
-        </w:rPr>
-        <w:t>Char</w:t>
-      </w:r>
-      <w:proofErr w:type="spellEnd"/>
-      <w:r>
-        <w:rPr>
-          <w:rFonts w:ascii="Times New Roman" w:hAnsi="Times New Roman" w:cs="Times New Roman"/>
-          <w:sz w:val="24"/>
-          <w:szCs w:val="24"/>
-        </w:rPr>
-        <w:t>, que apunta a un arreglo de caracteres que contiene la información del archivo “Plan de Estudios.txt”.</w:t>
+      <w:r>
+        <w:rPr>
+          <w:rFonts w:ascii="Times New Roman" w:hAnsi="Times New Roman" w:cs="Times New Roman"/>
+          <w:b/>
+          <w:bCs/>
+          <w:sz w:val="24"/>
+          <w:szCs w:val="24"/>
+        </w:rPr>
+        <w:t>Char2Int</w:t>
+      </w:r>
+      <w:r>
+        <w:rPr>
+          <w:rFonts w:ascii="Times New Roman" w:hAnsi="Times New Roman" w:cs="Times New Roman"/>
+          <w:b/>
+          <w:bCs/>
+          <w:sz w:val="24"/>
+          <w:szCs w:val="24"/>
+        </w:rPr>
+        <w:t xml:space="preserve">: </w:t>
+      </w:r>
+      <w:r>
+        <w:rPr>
+          <w:rFonts w:ascii="Times New Roman" w:hAnsi="Times New Roman" w:cs="Times New Roman"/>
+          <w:sz w:val="24"/>
+          <w:szCs w:val="24"/>
+        </w:rPr>
+        <w:t xml:space="preserve">Función que </w:t>
+      </w:r>
+      <w:r>
+        <w:rPr>
+          <w:rFonts w:ascii="Times New Roman" w:hAnsi="Times New Roman" w:cs="Times New Roman"/>
+          <w:sz w:val="24"/>
+          <w:szCs w:val="24"/>
+        </w:rPr>
+        <w:t>recibe como entrada una variable tipo Char, y retorna una variable tipo Int. Esta función está diseñada para recibir algún carácter numérico y retornar el correspondiente carácter, pero como variable tipo entero, por ejemplo, si ingresamos el carácter ‘1’, retorna el número 1.</w:t>
       </w:r>
     </w:p>
     <w:p>
@@ -616,15 +538,15 @@
       <w:r>
         <w:rPr>
           <w:rFonts w:ascii="Times New Roman" w:hAnsi="Times New Roman" w:cs="Times New Roman"/>
-          <w:noProof/>
+          <w:color w:val="FF0000"/>
           <w:sz w:val="24"/>
           <w:szCs w:val="24"/>
         </w:rPr>
         <w:drawing>
-          <wp:inline distT="0" distB="0" distL="0" distR="0" wp14:anchorId="6760DDB2" wp14:editId="0A25D247">
-            <wp:extent cx="5686425" cy="1288743"/>
-            <wp:effectExtent l="0" t="0" r="0" b="6985"/>
-            <wp:docPr id="4" name="Imagen 4"/>
+          <wp:inline distT="0" distB="0" distL="0" distR="0" wp14:anchorId="632ABA26" wp14:editId="79342595">
+            <wp:extent cx="2191056" cy="771633"/>
+            <wp:effectExtent l="0" t="0" r="0" b="9525"/>
+            <wp:docPr id="1" name="Imagen 1"/>
             <wp:cNvGraphicFramePr>
               <a:graphicFrameLocks xmlns:a="http://schemas.openxmlformats.org/drawingml/2006/main" noChangeAspect="1"/>
             </wp:cNvGraphicFramePr>
@@ -644,7 +566,7 @@
                   <pic:spPr>
                     <a:xfrm>
                       <a:off x="0" y="0"/>
-                      <a:ext cx="5716794" cy="1295626"/>
+                      <a:ext cx="2191056" cy="771633"/>
                     </a:xfrm>
                     <a:prstGeom prst="rect">
                       <a:avLst/>
@@ -674,47 +596,89 @@
           <w:sz w:val="24"/>
           <w:szCs w:val="24"/>
         </w:rPr>
-        <w:t xml:space="preserve">2. </w:t>
-      </w:r>
-      <w:proofErr w:type="spellStart"/>
-      <w:r>
-        <w:rPr>
-          <w:rFonts w:ascii="Times New Roman" w:hAnsi="Times New Roman" w:cs="Times New Roman"/>
-          <w:b/>
-          <w:bCs/>
-          <w:sz w:val="24"/>
-          <w:szCs w:val="24"/>
-        </w:rPr>
-        <w:t>Count_</w:t>
-      </w:r>
-      <w:proofErr w:type="gramStart"/>
-      <w:r>
-        <w:rPr>
-          <w:rFonts w:ascii="Times New Roman" w:hAnsi="Times New Roman" w:cs="Times New Roman"/>
-          <w:b/>
-          <w:bCs/>
-          <w:sz w:val="24"/>
-          <w:szCs w:val="24"/>
-        </w:rPr>
-        <w:t>Chars</w:t>
-      </w:r>
-      <w:proofErr w:type="spellEnd"/>
-      <w:r>
-        <w:rPr>
-          <w:rFonts w:ascii="Times New Roman" w:hAnsi="Times New Roman" w:cs="Times New Roman"/>
-          <w:b/>
-          <w:bCs/>
-          <w:sz w:val="24"/>
-          <w:szCs w:val="24"/>
-        </w:rPr>
-        <w:t xml:space="preserve"> :</w:t>
-      </w:r>
-      <w:proofErr w:type="gramEnd"/>
-      <w:r>
-        <w:rPr>
-          <w:rFonts w:ascii="Times New Roman" w:hAnsi="Times New Roman" w:cs="Times New Roman"/>
-          <w:b/>
-          <w:bCs/>
+        <w:t>2</w:t>
+      </w:r>
+      <w:r>
+        <w:rPr>
+          <w:rFonts w:ascii="Times New Roman" w:hAnsi="Times New Roman" w:cs="Times New Roman"/>
+          <w:b/>
+          <w:bCs/>
+          <w:sz w:val="24"/>
+          <w:szCs w:val="24"/>
+        </w:rPr>
+        <w:t xml:space="preserve">. </w:t>
+      </w:r>
+      <w:r>
+        <w:rPr>
+          <w:rFonts w:ascii="Times New Roman" w:hAnsi="Times New Roman" w:cs="Times New Roman"/>
+          <w:b/>
+          <w:bCs/>
+          <w:sz w:val="24"/>
+          <w:szCs w:val="24"/>
+        </w:rPr>
+        <w:t>Int2Char</w:t>
+      </w:r>
+      <w:r>
+        <w:rPr>
+          <w:rFonts w:ascii="Times New Roman" w:hAnsi="Times New Roman" w:cs="Times New Roman"/>
+          <w:b/>
+          <w:bCs/>
+          <w:sz w:val="24"/>
+          <w:szCs w:val="24"/>
+        </w:rPr>
+        <w:t xml:space="preserve">: </w:t>
+      </w:r>
+      <w:r>
+        <w:rPr>
+          <w:rFonts w:ascii="Times New Roman" w:hAnsi="Times New Roman" w:cs="Times New Roman"/>
+          <w:sz w:val="24"/>
+          <w:szCs w:val="24"/>
+        </w:rPr>
+        <w:t xml:space="preserve">Función que recibe como entrada una variable tipo </w:t>
+      </w:r>
+      <w:r>
+        <w:rPr>
+          <w:rFonts w:ascii="Times New Roman" w:hAnsi="Times New Roman" w:cs="Times New Roman"/>
+          <w:sz w:val="24"/>
+          <w:szCs w:val="24"/>
+        </w:rPr>
+        <w:t>Int</w:t>
+      </w:r>
+      <w:r>
+        <w:rPr>
+          <w:rFonts w:ascii="Times New Roman" w:hAnsi="Times New Roman" w:cs="Times New Roman"/>
+          <w:sz w:val="24"/>
+          <w:szCs w:val="24"/>
+        </w:rPr>
+        <w:t xml:space="preserve">, y retorna una variable tipo </w:t>
+      </w:r>
+      <w:r>
+        <w:rPr>
+          <w:rFonts w:ascii="Times New Roman" w:hAnsi="Times New Roman" w:cs="Times New Roman"/>
+          <w:sz w:val="24"/>
+          <w:szCs w:val="24"/>
+        </w:rPr>
+        <w:t>Char</w:t>
+      </w:r>
+      <w:r>
+        <w:rPr>
+          <w:rFonts w:ascii="Times New Roman" w:hAnsi="Times New Roman" w:cs="Times New Roman"/>
+          <w:sz w:val="24"/>
+          <w:szCs w:val="24"/>
+        </w:rPr>
+        <w:t xml:space="preserve">. Esta función está diseñada para recibir algún </w:t>
+      </w:r>
+      <w:r>
+        <w:rPr>
+          <w:rFonts w:ascii="Times New Roman" w:hAnsi="Times New Roman" w:cs="Times New Roman"/>
+          <w:sz w:val="24"/>
+          <w:szCs w:val="24"/>
+        </w:rPr>
+        <w:t>número</w:t>
+      </w:r>
+      <w:r>
+        <w:rPr>
+          <w:rFonts w:ascii="Times New Roman" w:hAnsi="Times New Roman" w:cs="Times New Roman"/>
           <w:sz w:val="24"/>
           <w:szCs w:val="24"/>
         </w:rPr>
@@ -726,15 +690,111 @@
           <w:sz w:val="24"/>
           <w:szCs w:val="24"/>
         </w:rPr>
-        <w:t>Función que recibe como</w:t>
-      </w:r>
-      <w:r>
-        <w:rPr>
-          <w:rFonts w:ascii="Times New Roman" w:hAnsi="Times New Roman" w:cs="Times New Roman"/>
-          <w:sz w:val="24"/>
-          <w:szCs w:val="24"/>
-        </w:rPr>
-        <w:t xml:space="preserve"> entrada un arreglo de caracteres, y retorna un numero entero con la cantidad de caracteres de dicho arreglo. </w:t>
+        <w:t>de un digito</w:t>
+      </w:r>
+      <w:r>
+        <w:rPr>
+          <w:rFonts w:ascii="Times New Roman" w:hAnsi="Times New Roman" w:cs="Times New Roman"/>
+          <w:sz w:val="24"/>
+          <w:szCs w:val="24"/>
+        </w:rPr>
+        <w:t xml:space="preserve"> y retornar el correspondiente </w:t>
+      </w:r>
+      <w:r>
+        <w:rPr>
+          <w:rFonts w:ascii="Times New Roman" w:hAnsi="Times New Roman" w:cs="Times New Roman"/>
+          <w:sz w:val="24"/>
+          <w:szCs w:val="24"/>
+        </w:rPr>
+        <w:t xml:space="preserve">número como un </w:t>
+      </w:r>
+      <w:r>
+        <w:rPr>
+          <w:rFonts w:ascii="Times New Roman" w:hAnsi="Times New Roman" w:cs="Times New Roman"/>
+          <w:sz w:val="24"/>
+          <w:szCs w:val="24"/>
+        </w:rPr>
+        <w:t xml:space="preserve">carácter tipo </w:t>
+      </w:r>
+      <w:r>
+        <w:rPr>
+          <w:rFonts w:ascii="Times New Roman" w:hAnsi="Times New Roman" w:cs="Times New Roman"/>
+          <w:sz w:val="24"/>
+          <w:szCs w:val="24"/>
+        </w:rPr>
+        <w:t>Char</w:t>
+      </w:r>
+      <w:r>
+        <w:rPr>
+          <w:rFonts w:ascii="Times New Roman" w:hAnsi="Times New Roman" w:cs="Times New Roman"/>
+          <w:sz w:val="24"/>
+          <w:szCs w:val="24"/>
+        </w:rPr>
+        <w:t xml:space="preserve">, por ejemplo, si ingresamos el </w:t>
+      </w:r>
+      <w:r>
+        <w:rPr>
+          <w:rFonts w:ascii="Times New Roman" w:hAnsi="Times New Roman" w:cs="Times New Roman"/>
+          <w:sz w:val="24"/>
+          <w:szCs w:val="24"/>
+        </w:rPr>
+        <w:t>número</w:t>
+      </w:r>
+      <w:r>
+        <w:rPr>
+          <w:rFonts w:ascii="Times New Roman" w:hAnsi="Times New Roman" w:cs="Times New Roman"/>
+          <w:sz w:val="24"/>
+          <w:szCs w:val="24"/>
+        </w:rPr>
+        <w:t xml:space="preserve"> 1, retorna el </w:t>
+      </w:r>
+      <w:r>
+        <w:rPr>
+          <w:rFonts w:ascii="Times New Roman" w:hAnsi="Times New Roman" w:cs="Times New Roman"/>
+          <w:sz w:val="24"/>
+          <w:szCs w:val="24"/>
+        </w:rPr>
+        <w:t>carácter</w:t>
+      </w:r>
+      <w:r>
+        <w:rPr>
+          <w:rFonts w:ascii="Times New Roman" w:hAnsi="Times New Roman" w:cs="Times New Roman"/>
+          <w:sz w:val="24"/>
+          <w:szCs w:val="24"/>
+        </w:rPr>
+        <w:t xml:space="preserve"> </w:t>
+      </w:r>
+      <w:r>
+        <w:rPr>
+          <w:rFonts w:ascii="Times New Roman" w:hAnsi="Times New Roman" w:cs="Times New Roman"/>
+          <w:sz w:val="24"/>
+          <w:szCs w:val="24"/>
+        </w:rPr>
+        <w:t>‘</w:t>
+      </w:r>
+      <w:r>
+        <w:rPr>
+          <w:rFonts w:ascii="Times New Roman" w:hAnsi="Times New Roman" w:cs="Times New Roman"/>
+          <w:sz w:val="24"/>
+          <w:szCs w:val="24"/>
+        </w:rPr>
+        <w:t>1</w:t>
+      </w:r>
+      <w:r>
+        <w:rPr>
+          <w:rFonts w:ascii="Times New Roman" w:hAnsi="Times New Roman" w:cs="Times New Roman"/>
+          <w:sz w:val="24"/>
+          <w:szCs w:val="24"/>
+        </w:rPr>
+        <w:t>’</w:t>
+      </w:r>
+      <w:r>
+        <w:rPr>
+          <w:rFonts w:ascii="Times New Roman" w:hAnsi="Times New Roman" w:cs="Times New Roman"/>
+          <w:sz w:val="24"/>
+          <w:szCs w:val="24"/>
+        </w:rPr>
+        <w:t>.</w:t>
       </w:r>
     </w:p>
     <w:p>
@@ -749,15 +809,14 @@
       <w:r>
         <w:rPr>
           <w:rFonts w:ascii="Times New Roman" w:hAnsi="Times New Roman" w:cs="Times New Roman"/>
-          <w:noProof/>
           <w:sz w:val="24"/>
           <w:szCs w:val="24"/>
         </w:rPr>
         <w:drawing>
-          <wp:inline distT="0" distB="0" distL="0" distR="0" wp14:anchorId="6800B4BF" wp14:editId="7E23041C">
-            <wp:extent cx="2905125" cy="1591935"/>
-            <wp:effectExtent l="0" t="0" r="0" b="8890"/>
-            <wp:docPr id="5" name="Imagen 5"/>
+          <wp:inline distT="0" distB="0" distL="0" distR="0" wp14:anchorId="51EBF6A4" wp14:editId="6461C2F3">
+            <wp:extent cx="2267266" cy="762106"/>
+            <wp:effectExtent l="0" t="0" r="0" b="0"/>
+            <wp:docPr id="2" name="Imagen 2"/>
             <wp:cNvGraphicFramePr>
               <a:graphicFrameLocks xmlns:a="http://schemas.openxmlformats.org/drawingml/2006/main" noChangeAspect="1"/>
             </wp:cNvGraphicFramePr>
@@ -777,7 +836,7 @@
                   <pic:spPr>
                     <a:xfrm>
                       <a:off x="0" y="0"/>
-                      <a:ext cx="2917656" cy="1598802"/>
+                      <a:ext cx="2267266" cy="762106"/>
                     </a:xfrm>
                     <a:prstGeom prst="rect">
                       <a:avLst/>
@@ -819,65 +878,23 @@
         </w:rPr>
         <w:t xml:space="preserve">. </w:t>
       </w:r>
-      <w:proofErr w:type="spellStart"/>
-      <w:r>
-        <w:rPr>
-          <w:rFonts w:ascii="Times New Roman" w:hAnsi="Times New Roman" w:cs="Times New Roman"/>
-          <w:b/>
-          <w:bCs/>
-          <w:sz w:val="24"/>
-          <w:szCs w:val="24"/>
-        </w:rPr>
-        <w:t>Count_</w:t>
-      </w:r>
-      <w:proofErr w:type="gramStart"/>
-      <w:r>
-        <w:rPr>
-          <w:rFonts w:ascii="Times New Roman" w:hAnsi="Times New Roman" w:cs="Times New Roman"/>
-          <w:b/>
-          <w:bCs/>
-          <w:sz w:val="24"/>
-          <w:szCs w:val="24"/>
-        </w:rPr>
-        <w:t>Subjects</w:t>
-      </w:r>
-      <w:proofErr w:type="spellEnd"/>
-      <w:r>
-        <w:rPr>
-          <w:rFonts w:ascii="Times New Roman" w:hAnsi="Times New Roman" w:cs="Times New Roman"/>
-          <w:b/>
-          <w:bCs/>
-          <w:sz w:val="24"/>
-          <w:szCs w:val="24"/>
-        </w:rPr>
-        <w:t xml:space="preserve"> :</w:t>
-      </w:r>
-      <w:proofErr w:type="gramEnd"/>
-      <w:r>
-        <w:rPr>
-          <w:rFonts w:ascii="Times New Roman" w:hAnsi="Times New Roman" w:cs="Times New Roman"/>
-          <w:b/>
-          <w:bCs/>
-          <w:sz w:val="24"/>
-          <w:szCs w:val="24"/>
-        </w:rPr>
-        <w:t xml:space="preserve"> </w:t>
-      </w:r>
-      <w:r>
-        <w:rPr>
-          <w:rFonts w:ascii="Times New Roman" w:hAnsi="Times New Roman" w:cs="Times New Roman"/>
-          <w:sz w:val="24"/>
-          <w:szCs w:val="24"/>
-        </w:rPr>
-        <w:t>Función que recibe como</w:t>
-      </w:r>
-      <w:r>
-        <w:rPr>
-          <w:rFonts w:ascii="Times New Roman" w:hAnsi="Times New Roman" w:cs="Times New Roman"/>
-          <w:sz w:val="24"/>
-          <w:szCs w:val="24"/>
-        </w:rPr>
-        <w:t xml:space="preserve"> entrada un arreglo de caracteres, y retorna un numero entero con la cantidad de asignaturas registradas. Teniendo en cuenta que cada materia se encuentra separada por medio de un punto (‘.’), bastará con contar la cantidad de veces que se repite el carácter ‘.’, para determinar el número materias.</w:t>
+      <w:r>
+        <w:rPr>
+          <w:rFonts w:ascii="Times New Roman" w:hAnsi="Times New Roman" w:cs="Times New Roman"/>
+          <w:b/>
+          <w:bCs/>
+          <w:sz w:val="24"/>
+          <w:szCs w:val="24"/>
+        </w:rPr>
+        <w:t xml:space="preserve">Open_File : </w:t>
+      </w:r>
+      <w:r>
+        <w:rPr>
+          <w:rFonts w:ascii="Times New Roman" w:hAnsi="Times New Roman" w:cs="Times New Roman"/>
+          <w:sz w:val="24"/>
+          <w:szCs w:val="24"/>
+        </w:rPr>
+        <w:t>Función que no recibe ninguna entrada, y retorna un puntero tipo Char, que apunta a un arreglo de caracteres que contiene la información del archivo “Plan de Estudios.txt”.</w:t>
       </w:r>
     </w:p>
     <w:p>
@@ -897,10 +914,10 @@
           <w:szCs w:val="24"/>
         </w:rPr>
         <w:drawing>
-          <wp:inline distT="0" distB="0" distL="0" distR="0" wp14:anchorId="2061A8A0" wp14:editId="5D8EBEBE">
-            <wp:extent cx="2857500" cy="1539973"/>
-            <wp:effectExtent l="0" t="0" r="0" b="3175"/>
-            <wp:docPr id="7" name="Imagen 7"/>
+          <wp:inline distT="0" distB="0" distL="0" distR="0" wp14:anchorId="6760DDB2" wp14:editId="0A25D247">
+            <wp:extent cx="5686425" cy="1288743"/>
+            <wp:effectExtent l="0" t="0" r="0" b="6985"/>
+            <wp:docPr id="4" name="Imagen 4"/>
             <wp:cNvGraphicFramePr>
               <a:graphicFrameLocks xmlns:a="http://schemas.openxmlformats.org/drawingml/2006/main" noChangeAspect="1"/>
             </wp:cNvGraphicFramePr>
@@ -920,7 +937,7 @@
                   <pic:spPr>
                     <a:xfrm>
                       <a:off x="0" y="0"/>
-                      <a:ext cx="2867138" cy="1545167"/>
+                      <a:ext cx="5716794" cy="1295626"/>
                     </a:xfrm>
                     <a:prstGeom prst="rect">
                       <a:avLst/>
@@ -950,39 +967,37 @@
           <w:sz w:val="24"/>
           <w:szCs w:val="24"/>
         </w:rPr>
-        <w:t>4</w:t>
-      </w:r>
-      <w:r>
-        <w:rPr>
-          <w:rFonts w:ascii="Times New Roman" w:hAnsi="Times New Roman" w:cs="Times New Roman"/>
-          <w:b/>
-          <w:bCs/>
-          <w:sz w:val="24"/>
-          <w:szCs w:val="24"/>
-        </w:rPr>
-        <w:t xml:space="preserve">. </w:t>
-      </w:r>
-      <w:proofErr w:type="spellStart"/>
-      <w:r>
-        <w:rPr>
-          <w:rFonts w:ascii="Times New Roman" w:hAnsi="Times New Roman" w:cs="Times New Roman"/>
-          <w:b/>
-          <w:bCs/>
-          <w:sz w:val="24"/>
-          <w:szCs w:val="24"/>
-        </w:rPr>
-        <w:t>Positions_Signs</w:t>
-      </w:r>
-      <w:proofErr w:type="spellEnd"/>
-      <w:r>
-        <w:rPr>
-          <w:rFonts w:ascii="Times New Roman" w:hAnsi="Times New Roman" w:cs="Times New Roman"/>
-          <w:b/>
-          <w:bCs/>
-          <w:sz w:val="24"/>
-          <w:szCs w:val="24"/>
-        </w:rPr>
-        <w:t xml:space="preserve">: </w:t>
+        <w:t>4.</w:t>
+      </w:r>
+      <w:r>
+        <w:rPr>
+          <w:rFonts w:ascii="Times New Roman" w:hAnsi="Times New Roman" w:cs="Times New Roman"/>
+          <w:b/>
+          <w:bCs/>
+          <w:sz w:val="24"/>
+          <w:szCs w:val="24"/>
+        </w:rPr>
+        <w:t xml:space="preserve"> Count_</w:t>
+      </w:r>
+      <w:r>
+        <w:rPr>
+          <w:rFonts w:ascii="Times New Roman" w:hAnsi="Times New Roman" w:cs="Times New Roman"/>
+          <w:b/>
+          <w:bCs/>
+          <w:sz w:val="24"/>
+          <w:szCs w:val="24"/>
+        </w:rPr>
+        <w:t>Chars</w:t>
+      </w:r>
+      <w:r>
+        <w:rPr>
+          <w:rFonts w:ascii="Times New Roman" w:hAnsi="Times New Roman" w:cs="Times New Roman"/>
+          <w:b/>
+          <w:bCs/>
+          <w:sz w:val="24"/>
+          <w:szCs w:val="24"/>
+        </w:rPr>
+        <w:t xml:space="preserve"> : </w:t>
       </w:r>
       <w:r>
         <w:rPr>
@@ -998,43 +1013,7 @@
           <w:sz w:val="24"/>
           <w:szCs w:val="24"/>
         </w:rPr>
-        <w:t xml:space="preserve"> entrada un arreglo de caracteres, y un numero entero, y retorna un arreglo de enteros con la posición de los caracteres ‘,’ y ‘.’, dentro del arreglo. </w:t>
-      </w:r>
-    </w:p>
-    <w:p>
-      <w:pPr>
-        <w:jc w:val="both"/>
-        <w:rPr>
-          <w:rFonts w:ascii="Times New Roman" w:hAnsi="Times New Roman" w:cs="Times New Roman"/>
-          <w:sz w:val="24"/>
-          <w:szCs w:val="24"/>
-        </w:rPr>
-      </w:pPr>
-      <w:r>
-        <w:rPr>
-          <w:rFonts w:ascii="Times New Roman" w:hAnsi="Times New Roman" w:cs="Times New Roman"/>
-          <w:sz w:val="24"/>
-          <w:szCs w:val="24"/>
-        </w:rPr>
-        <w:t xml:space="preserve">El número entero corresponde a la cantidad de materias (Puntos ‘.’) que contiene el arreglo y teniendo en cuenta que en la estructura diseñada, cada materia cuenta con 4 signos </w:t>
-      </w:r>
-      <w:proofErr w:type="gramStart"/>
-      <w:r>
-        <w:rPr>
-          <w:rFonts w:ascii="Times New Roman" w:hAnsi="Times New Roman" w:cs="Times New Roman"/>
-          <w:sz w:val="24"/>
-          <w:szCs w:val="24"/>
-        </w:rPr>
-        <w:t>( 3</w:t>
-      </w:r>
-      <w:proofErr w:type="gramEnd"/>
-      <w:r>
-        <w:rPr>
-          <w:rFonts w:ascii="Times New Roman" w:hAnsi="Times New Roman" w:cs="Times New Roman"/>
-          <w:sz w:val="24"/>
-          <w:szCs w:val="24"/>
-        </w:rPr>
-        <w:t xml:space="preserve"> comas y 1 punto ), se crea el arreglo de enteros a retornar en la memoria dinámica.</w:t>
+        <w:t xml:space="preserve"> entrada un arreglo de caracteres, y retorna un numero entero con la cantidad de caracteres de dicho arreglo. </w:t>
       </w:r>
     </w:p>
     <w:p>
@@ -1054,10 +1033,10 @@
           <w:szCs w:val="24"/>
         </w:rPr>
         <w:drawing>
-          <wp:inline distT="0" distB="0" distL="0" distR="0" wp14:anchorId="483856D7" wp14:editId="34684B73">
-            <wp:extent cx="3924300" cy="2309822"/>
-            <wp:effectExtent l="0" t="0" r="0" b="0"/>
-            <wp:docPr id="10" name="Imagen 10"/>
+          <wp:inline distT="0" distB="0" distL="0" distR="0" wp14:anchorId="6800B4BF" wp14:editId="7E23041C">
+            <wp:extent cx="2905125" cy="1591935"/>
+            <wp:effectExtent l="0" t="0" r="0" b="8890"/>
+            <wp:docPr id="5" name="Imagen 5"/>
             <wp:cNvGraphicFramePr>
               <a:graphicFrameLocks xmlns:a="http://schemas.openxmlformats.org/drawingml/2006/main" noChangeAspect="1"/>
             </wp:cNvGraphicFramePr>
@@ -1077,6 +1056,242 @@
                   <pic:spPr>
                     <a:xfrm>
                       <a:off x="0" y="0"/>
+                      <a:ext cx="2917656" cy="1598802"/>
+                    </a:xfrm>
+                    <a:prstGeom prst="rect">
+                      <a:avLst/>
+                    </a:prstGeom>
+                  </pic:spPr>
+                </pic:pic>
+              </a:graphicData>
+            </a:graphic>
+          </wp:inline>
+        </w:drawing>
+      </w:r>
+    </w:p>
+    <w:p>
+      <w:pPr>
+        <w:jc w:val="both"/>
+        <w:rPr>
+          <w:rFonts w:ascii="Times New Roman" w:hAnsi="Times New Roman" w:cs="Times New Roman"/>
+          <w:sz w:val="24"/>
+          <w:szCs w:val="24"/>
+        </w:rPr>
+      </w:pPr>
+      <w:r>
+        <w:rPr>
+          <w:rFonts w:ascii="Times New Roman" w:hAnsi="Times New Roman" w:cs="Times New Roman"/>
+          <w:b/>
+          <w:bCs/>
+          <w:sz w:val="24"/>
+          <w:szCs w:val="24"/>
+        </w:rPr>
+        <w:t>5</w:t>
+      </w:r>
+      <w:r>
+        <w:rPr>
+          <w:rFonts w:ascii="Times New Roman" w:hAnsi="Times New Roman" w:cs="Times New Roman"/>
+          <w:b/>
+          <w:bCs/>
+          <w:sz w:val="24"/>
+          <w:szCs w:val="24"/>
+        </w:rPr>
+        <w:t xml:space="preserve">. Count_Subjects : </w:t>
+      </w:r>
+      <w:r>
+        <w:rPr>
+          <w:rFonts w:ascii="Times New Roman" w:hAnsi="Times New Roman" w:cs="Times New Roman"/>
+          <w:sz w:val="24"/>
+          <w:szCs w:val="24"/>
+        </w:rPr>
+        <w:t>Función que recibe como</w:t>
+      </w:r>
+      <w:r>
+        <w:rPr>
+          <w:rFonts w:ascii="Times New Roman" w:hAnsi="Times New Roman" w:cs="Times New Roman"/>
+          <w:sz w:val="24"/>
+          <w:szCs w:val="24"/>
+        </w:rPr>
+        <w:t xml:space="preserve"> entrada un arreglo de caracteres, y retorna un numero entero con la cantidad de asignaturas registradas. Teniendo en cuenta que cada materia se encuentra separada por medio de un punto (‘.’), bastará con contar la cantidad de veces que se repite el carácter ‘.’, para determinar el número materias.</w:t>
+      </w:r>
+    </w:p>
+    <w:p>
+      <w:pPr>
+        <w:jc w:val="center"/>
+        <w:rPr>
+          <w:rFonts w:ascii="Times New Roman" w:hAnsi="Times New Roman" w:cs="Times New Roman"/>
+          <w:sz w:val="24"/>
+          <w:szCs w:val="24"/>
+        </w:rPr>
+      </w:pPr>
+      <w:r>
+        <w:rPr>
+          <w:rFonts w:ascii="Times New Roman" w:hAnsi="Times New Roman" w:cs="Times New Roman"/>
+          <w:noProof/>
+          <w:sz w:val="24"/>
+          <w:szCs w:val="24"/>
+        </w:rPr>
+        <w:drawing>
+          <wp:inline distT="0" distB="0" distL="0" distR="0" wp14:anchorId="2061A8A0" wp14:editId="5D8EBEBE">
+            <wp:extent cx="2857500" cy="1539973"/>
+            <wp:effectExtent l="0" t="0" r="0" b="3175"/>
+            <wp:docPr id="7" name="Imagen 7"/>
+            <wp:cNvGraphicFramePr>
+              <a:graphicFrameLocks xmlns:a="http://schemas.openxmlformats.org/drawingml/2006/main" noChangeAspect="1"/>
+            </wp:cNvGraphicFramePr>
+            <a:graphic xmlns:a="http://schemas.openxmlformats.org/drawingml/2006/main">
+              <a:graphicData uri="http://schemas.openxmlformats.org/drawingml/2006/picture">
+                <pic:pic xmlns:pic="http://schemas.openxmlformats.org/drawingml/2006/picture">
+                  <pic:nvPicPr>
+                    <pic:cNvPr id="1" name=""/>
+                    <pic:cNvPicPr/>
+                  </pic:nvPicPr>
+                  <pic:blipFill>
+                    <a:blip r:embed="rId8"/>
+                    <a:stretch>
+                      <a:fillRect/>
+                    </a:stretch>
+                  </pic:blipFill>
+                  <pic:spPr>
+                    <a:xfrm>
+                      <a:off x="0" y="0"/>
+                      <a:ext cx="2867138" cy="1545167"/>
+                    </a:xfrm>
+                    <a:prstGeom prst="rect">
+                      <a:avLst/>
+                    </a:prstGeom>
+                  </pic:spPr>
+                </pic:pic>
+              </a:graphicData>
+            </a:graphic>
+          </wp:inline>
+        </w:drawing>
+      </w:r>
+    </w:p>
+    <w:p>
+      <w:pPr>
+        <w:jc w:val="both"/>
+        <w:rPr>
+          <w:rFonts w:ascii="Times New Roman" w:hAnsi="Times New Roman" w:cs="Times New Roman"/>
+          <w:sz w:val="24"/>
+          <w:szCs w:val="24"/>
+        </w:rPr>
+      </w:pPr>
+      <w:r>
+        <w:rPr>
+          <w:rFonts w:ascii="Times New Roman" w:hAnsi="Times New Roman" w:cs="Times New Roman"/>
+          <w:b/>
+          <w:bCs/>
+          <w:sz w:val="24"/>
+          <w:szCs w:val="24"/>
+        </w:rPr>
+        <w:t>6</w:t>
+      </w:r>
+      <w:r>
+        <w:rPr>
+          <w:rFonts w:ascii="Times New Roman" w:hAnsi="Times New Roman" w:cs="Times New Roman"/>
+          <w:b/>
+          <w:bCs/>
+          <w:sz w:val="24"/>
+          <w:szCs w:val="24"/>
+        </w:rPr>
+        <w:t xml:space="preserve">. </w:t>
+      </w:r>
+      <w:r>
+        <w:rPr>
+          <w:rFonts w:ascii="Times New Roman" w:hAnsi="Times New Roman" w:cs="Times New Roman"/>
+          <w:b/>
+          <w:bCs/>
+          <w:sz w:val="24"/>
+          <w:szCs w:val="24"/>
+        </w:rPr>
+        <w:t>Positions_Signs</w:t>
+      </w:r>
+      <w:r>
+        <w:rPr>
+          <w:rFonts w:ascii="Times New Roman" w:hAnsi="Times New Roman" w:cs="Times New Roman"/>
+          <w:b/>
+          <w:bCs/>
+          <w:sz w:val="24"/>
+          <w:szCs w:val="24"/>
+        </w:rPr>
+        <w:t xml:space="preserve">: </w:t>
+      </w:r>
+      <w:r>
+        <w:rPr>
+          <w:rFonts w:ascii="Times New Roman" w:hAnsi="Times New Roman" w:cs="Times New Roman"/>
+          <w:sz w:val="24"/>
+          <w:szCs w:val="24"/>
+        </w:rPr>
+        <w:t>Función que recibe como</w:t>
+      </w:r>
+      <w:r>
+        <w:rPr>
+          <w:rFonts w:ascii="Times New Roman" w:hAnsi="Times New Roman" w:cs="Times New Roman"/>
+          <w:sz w:val="24"/>
+          <w:szCs w:val="24"/>
+        </w:rPr>
+        <w:t xml:space="preserve"> entrada un arreglo de caracteres, y un numero entero, y retorna un arreglo de enteros con la posición de los caracteres ‘,’ y ‘.’, dentro del arreglo. </w:t>
+      </w:r>
+    </w:p>
+    <w:p>
+      <w:pPr>
+        <w:jc w:val="both"/>
+        <w:rPr>
+          <w:rFonts w:ascii="Times New Roman" w:hAnsi="Times New Roman" w:cs="Times New Roman"/>
+          <w:sz w:val="24"/>
+          <w:szCs w:val="24"/>
+        </w:rPr>
+      </w:pPr>
+      <w:r>
+        <w:rPr>
+          <w:rFonts w:ascii="Times New Roman" w:hAnsi="Times New Roman" w:cs="Times New Roman"/>
+          <w:sz w:val="24"/>
+          <w:szCs w:val="24"/>
+        </w:rPr>
+        <w:t>El número entero corresponde a la cantidad de materias (Puntos ‘.’) que contiene el arreglo y teniendo en cuenta que en la estructura diseñada, cada materia cuenta con 4 signos ( 3 comas y 1 punto ), se crea el arreglo de enteros a retornar en la memoria dinámica.</w:t>
+      </w:r>
+    </w:p>
+    <w:p>
+      <w:pPr>
+        <w:jc w:val="center"/>
+        <w:rPr>
+          <w:rFonts w:ascii="Times New Roman" w:hAnsi="Times New Roman" w:cs="Times New Roman"/>
+          <w:sz w:val="24"/>
+          <w:szCs w:val="24"/>
+        </w:rPr>
+      </w:pPr>
+      <w:r>
+        <w:rPr>
+          <w:rFonts w:ascii="Times New Roman" w:hAnsi="Times New Roman" w:cs="Times New Roman"/>
+          <w:noProof/>
+          <w:sz w:val="24"/>
+          <w:szCs w:val="24"/>
+        </w:rPr>
+        <w:drawing>
+          <wp:inline distT="0" distB="0" distL="0" distR="0" wp14:anchorId="483856D7" wp14:editId="34684B73">
+            <wp:extent cx="3924300" cy="2309822"/>
+            <wp:effectExtent l="0" t="0" r="0" b="0"/>
+            <wp:docPr id="10" name="Imagen 10"/>
+            <wp:cNvGraphicFramePr>
+              <a:graphicFrameLocks xmlns:a="http://schemas.openxmlformats.org/drawingml/2006/main" noChangeAspect="1"/>
+            </wp:cNvGraphicFramePr>
+            <a:graphic xmlns:a="http://schemas.openxmlformats.org/drawingml/2006/main">
+              <a:graphicData uri="http://schemas.openxmlformats.org/drawingml/2006/picture">
+                <pic:pic xmlns:pic="http://schemas.openxmlformats.org/drawingml/2006/picture">
+                  <pic:nvPicPr>
+                    <pic:cNvPr id="1" name=""/>
+                    <pic:cNvPicPr/>
+                  </pic:nvPicPr>
+                  <pic:blipFill>
+                    <a:blip r:embed="rId9"/>
+                    <a:stretch>
+                      <a:fillRect/>
+                    </a:stretch>
+                  </pic:blipFill>
+                  <pic:spPr>
+                    <a:xfrm>
+                      <a:off x="0" y="0"/>
                       <a:ext cx="3929731" cy="2313018"/>
                     </a:xfrm>
                     <a:prstGeom prst="rect">
@@ -1105,42 +1320,42 @@
         <w:jc w:val="both"/>
         <w:rPr>
           <w:rFonts w:ascii="Times New Roman" w:hAnsi="Times New Roman" w:cs="Times New Roman"/>
-          <w:sz w:val="24"/>
-          <w:szCs w:val="24"/>
-        </w:rPr>
-      </w:pPr>
-      <w:r>
-        <w:rPr>
-          <w:rFonts w:ascii="Times New Roman" w:hAnsi="Times New Roman" w:cs="Times New Roman"/>
-          <w:b/>
-          <w:bCs/>
-          <w:sz w:val="24"/>
-          <w:szCs w:val="24"/>
-        </w:rPr>
-        <w:t xml:space="preserve">5. </w:t>
-      </w:r>
-      <w:proofErr w:type="spellStart"/>
-      <w:r>
-        <w:rPr>
-          <w:rFonts w:ascii="Times New Roman" w:hAnsi="Times New Roman" w:cs="Times New Roman"/>
-          <w:b/>
-          <w:bCs/>
-          <w:sz w:val="24"/>
-          <w:szCs w:val="24"/>
-        </w:rPr>
-        <w:t>R</w:t>
-      </w:r>
-      <w:r>
-        <w:rPr>
-          <w:rFonts w:ascii="Times New Roman" w:hAnsi="Times New Roman" w:cs="Times New Roman"/>
-          <w:b/>
-          <w:bCs/>
-          <w:sz w:val="24"/>
-          <w:szCs w:val="24"/>
-        </w:rPr>
-        <w:t>eserve_Matix_Group</w:t>
-      </w:r>
-      <w:proofErr w:type="spellEnd"/>
+          <w:b/>
+          <w:bCs/>
+          <w:sz w:val="24"/>
+          <w:szCs w:val="24"/>
+        </w:rPr>
+      </w:pPr>
+      <w:r>
+        <w:rPr>
+          <w:rFonts w:ascii="Times New Roman" w:hAnsi="Times New Roman" w:cs="Times New Roman"/>
+          <w:b/>
+          <w:bCs/>
+          <w:sz w:val="24"/>
+          <w:szCs w:val="24"/>
+        </w:rPr>
+        <w:t>7</w:t>
+      </w:r>
+      <w:r>
+        <w:rPr>
+          <w:rFonts w:ascii="Times New Roman" w:hAnsi="Times New Roman" w:cs="Times New Roman"/>
+          <w:b/>
+          <w:bCs/>
+          <w:sz w:val="24"/>
+          <w:szCs w:val="24"/>
+        </w:rPr>
+        <w:t xml:space="preserve">. </w:t>
+      </w:r>
+      <w:r>
+        <w:rPr>
+          <w:rFonts w:ascii="Times New Roman" w:hAnsi="Times New Roman" w:cs="Times New Roman"/>
+          <w:b/>
+          <w:bCs/>
+          <w:sz w:val="24"/>
+          <w:szCs w:val="24"/>
+        </w:rPr>
+        <w:t>Reserve_Matix_Group</w:t>
+      </w:r>
       <w:r>
         <w:rPr>
           <w:rFonts w:ascii="Times New Roman" w:hAnsi="Times New Roman" w:cs="Times New Roman"/>
@@ -1165,7 +1380,135 @@
           <w:sz w:val="24"/>
           <w:szCs w:val="24"/>
         </w:rPr>
-        <w:t xml:space="preserve"> como entrada un arreglo de números enteros y un número entero, y retorna un puntero triple. </w:t>
+        <w:t xml:space="preserve"> como entrada </w:t>
+      </w:r>
+      <w:r>
+        <w:rPr>
+          <w:rFonts w:ascii="Times New Roman" w:hAnsi="Times New Roman" w:cs="Times New Roman"/>
+          <w:sz w:val="24"/>
+          <w:szCs w:val="24"/>
+        </w:rPr>
+        <w:t>dos</w:t>
+      </w:r>
+      <w:r>
+        <w:rPr>
+          <w:rFonts w:ascii="Times New Roman" w:hAnsi="Times New Roman" w:cs="Times New Roman"/>
+          <w:sz w:val="24"/>
+          <w:szCs w:val="24"/>
+        </w:rPr>
+        <w:t xml:space="preserve"> arreglo</w:t>
+      </w:r>
+      <w:r>
+        <w:rPr>
+          <w:rFonts w:ascii="Times New Roman" w:hAnsi="Times New Roman" w:cs="Times New Roman"/>
+          <w:sz w:val="24"/>
+          <w:szCs w:val="24"/>
+        </w:rPr>
+        <w:t>s</w:t>
+      </w:r>
+      <w:r>
+        <w:rPr>
+          <w:rFonts w:ascii="Times New Roman" w:hAnsi="Times New Roman" w:cs="Times New Roman"/>
+          <w:sz w:val="24"/>
+          <w:szCs w:val="24"/>
+        </w:rPr>
+        <w:t xml:space="preserve"> de números enteros</w:t>
+      </w:r>
+      <w:r>
+        <w:rPr>
+          <w:rFonts w:ascii="Times New Roman" w:hAnsi="Times New Roman" w:cs="Times New Roman"/>
+          <w:sz w:val="24"/>
+          <w:szCs w:val="24"/>
+        </w:rPr>
+        <w:t>,</w:t>
+      </w:r>
+      <w:r>
+        <w:rPr>
+          <w:rFonts w:ascii="Times New Roman" w:hAnsi="Times New Roman" w:cs="Times New Roman"/>
+          <w:sz w:val="24"/>
+          <w:szCs w:val="24"/>
+        </w:rPr>
+        <w:t xml:space="preserve"> un número entero, y retorna un puntero triple. </w:t>
+      </w:r>
+      <w:r>
+        <w:rPr>
+          <w:rFonts w:ascii="Times New Roman" w:hAnsi="Times New Roman" w:cs="Times New Roman"/>
+          <w:sz w:val="24"/>
+          <w:szCs w:val="24"/>
+        </w:rPr>
+        <w:t>El primer arreglo</w:t>
+      </w:r>
+      <w:r>
+        <w:rPr>
+          <w:rFonts w:ascii="Times New Roman" w:hAnsi="Times New Roman" w:cs="Times New Roman"/>
+          <w:sz w:val="24"/>
+          <w:szCs w:val="24"/>
+        </w:rPr>
+        <w:t xml:space="preserve"> contiene la posición de los caracteres </w:t>
+      </w:r>
+      <w:r>
+        <w:rPr>
+          <w:rFonts w:ascii="Times New Roman" w:hAnsi="Times New Roman" w:cs="Times New Roman"/>
+          <w:b/>
+          <w:bCs/>
+          <w:sz w:val="24"/>
+          <w:szCs w:val="24"/>
+        </w:rPr>
+        <w:t>‘,’</w:t>
+      </w:r>
+      <w:r>
+        <w:rPr>
+          <w:rFonts w:ascii="Times New Roman" w:hAnsi="Times New Roman" w:cs="Times New Roman"/>
+          <w:sz w:val="24"/>
+          <w:szCs w:val="24"/>
+        </w:rPr>
+        <w:t xml:space="preserve"> y </w:t>
+      </w:r>
+      <w:r>
+        <w:rPr>
+          <w:rFonts w:ascii="Times New Roman" w:hAnsi="Times New Roman" w:cs="Times New Roman"/>
+          <w:b/>
+          <w:bCs/>
+          <w:sz w:val="24"/>
+          <w:szCs w:val="24"/>
+        </w:rPr>
+        <w:t>‘.’</w:t>
+      </w:r>
+      <w:r>
+        <w:rPr>
+          <w:rFonts w:ascii="Times New Roman" w:hAnsi="Times New Roman" w:cs="Times New Roman"/>
+          <w:sz w:val="24"/>
+          <w:szCs w:val="24"/>
+        </w:rPr>
+        <w:t xml:space="preserve">, dentro del archivo </w:t>
+      </w:r>
+      <w:r>
+        <w:rPr>
+          <w:rFonts w:ascii="Times New Roman" w:hAnsi="Times New Roman" w:cs="Times New Roman"/>
+          <w:b/>
+          <w:bCs/>
+          <w:sz w:val="24"/>
+          <w:szCs w:val="24"/>
+        </w:rPr>
+        <w:t>“Plan de Estudios.txt”</w:t>
+      </w:r>
+      <w:r>
+        <w:rPr>
+          <w:rFonts w:ascii="Times New Roman" w:hAnsi="Times New Roman" w:cs="Times New Roman"/>
+          <w:b/>
+          <w:bCs/>
+          <w:sz w:val="24"/>
+          <w:szCs w:val="24"/>
+        </w:rPr>
+        <w:t xml:space="preserve"> </w:t>
+      </w:r>
+      <w:r>
+        <w:rPr>
+          <w:rFonts w:ascii="Times New Roman" w:hAnsi="Times New Roman" w:cs="Times New Roman"/>
+          <w:sz w:val="24"/>
+          <w:szCs w:val="24"/>
+        </w:rPr>
+        <w:t>y el número entero corresponde a la cantidad de materias que contiene el anterior archivo.</w:t>
       </w:r>
     </w:p>
     <w:p>
@@ -1185,16 +1528,14 @@
         </w:rPr>
         <w:t xml:space="preserve">Esta función realiza las reservas de memoria dinámica con base en la cantidad de caracteres que contenga cada subcategoría de cada materia, con el objetivo de realizar un uso </w:t>
       </w:r>
-      <w:proofErr w:type="spellStart"/>
-      <w:r>
-        <w:rPr>
-          <w:rFonts w:ascii="Times New Roman" w:hAnsi="Times New Roman" w:cs="Times New Roman"/>
-          <w:sz w:val="24"/>
-          <w:szCs w:val="24"/>
-        </w:rPr>
-        <w:t>optimo</w:t>
-      </w:r>
-      <w:proofErr w:type="spellEnd"/>
+      <w:r>
+        <w:rPr>
+          <w:rFonts w:ascii="Times New Roman" w:hAnsi="Times New Roman" w:cs="Times New Roman"/>
+          <w:sz w:val="24"/>
+          <w:szCs w:val="24"/>
+        </w:rPr>
+        <w:t>óptimo</w:t>
+      </w:r>
       <w:r>
         <w:rPr>
           <w:rFonts w:ascii="Times New Roman" w:hAnsi="Times New Roman" w:cs="Times New Roman"/>
@@ -1203,6 +1544,966 @@
         </w:rPr>
         <w:t xml:space="preserve"> de la memoria dinámica. </w:t>
       </w:r>
+    </w:p>
+    <w:p>
+      <w:pPr>
+        <w:jc w:val="both"/>
+        <w:rPr>
+          <w:rFonts w:ascii="Times New Roman" w:hAnsi="Times New Roman" w:cs="Times New Roman"/>
+          <w:sz w:val="24"/>
+          <w:szCs w:val="24"/>
+        </w:rPr>
+      </w:pPr>
+      <w:r>
+        <w:rPr>
+          <w:rFonts w:ascii="Times New Roman" w:hAnsi="Times New Roman" w:cs="Times New Roman"/>
+          <w:sz w:val="24"/>
+          <w:szCs w:val="24"/>
+        </w:rPr>
+        <w:t>Así mismo, a medida que realiza las re</w:t>
+      </w:r>
+      <w:r>
+        <w:rPr>
+          <w:rFonts w:ascii="Times New Roman" w:hAnsi="Times New Roman" w:cs="Times New Roman"/>
+          <w:sz w:val="24"/>
+          <w:szCs w:val="24"/>
+        </w:rPr>
+        <w:t>servas de memorias, en el segundo arreglo de números enteros, empieza a agregar los tamaños de cada arreglo, con el objetivo de facilitar el registro de la información en el puntero triple.</w:t>
+      </w:r>
+    </w:p>
+    <w:p>
+      <w:pPr>
+        <w:jc w:val="both"/>
+        <w:rPr>
+          <w:rFonts w:ascii="Times New Roman" w:hAnsi="Times New Roman" w:cs="Times New Roman"/>
+          <w:sz w:val="24"/>
+          <w:szCs w:val="24"/>
+        </w:rPr>
+      </w:pPr>
+      <w:r>
+        <w:rPr>
+          <w:rFonts w:ascii="Times New Roman" w:hAnsi="Times New Roman" w:cs="Times New Roman"/>
+          <w:sz w:val="24"/>
+          <w:szCs w:val="24"/>
+        </w:rPr>
+        <w:drawing>
+          <wp:inline distT="0" distB="0" distL="0" distR="0" wp14:anchorId="016AE8DA" wp14:editId="0E58580E">
+            <wp:extent cx="5612130" cy="5247005"/>
+            <wp:effectExtent l="0" t="0" r="7620" b="0"/>
+            <wp:docPr id="3" name="Imagen 3"/>
+            <wp:cNvGraphicFramePr>
+              <a:graphicFrameLocks xmlns:a="http://schemas.openxmlformats.org/drawingml/2006/main" noChangeAspect="1"/>
+            </wp:cNvGraphicFramePr>
+            <a:graphic xmlns:a="http://schemas.openxmlformats.org/drawingml/2006/main">
+              <a:graphicData uri="http://schemas.openxmlformats.org/drawingml/2006/picture">
+                <pic:pic xmlns:pic="http://schemas.openxmlformats.org/drawingml/2006/picture">
+                  <pic:nvPicPr>
+                    <pic:cNvPr id="1" name=""/>
+                    <pic:cNvPicPr/>
+                  </pic:nvPicPr>
+                  <pic:blipFill>
+                    <a:blip r:embed="rId10"/>
+                    <a:stretch>
+                      <a:fillRect/>
+                    </a:stretch>
+                  </pic:blipFill>
+                  <pic:spPr>
+                    <a:xfrm>
+                      <a:off x="0" y="0"/>
+                      <a:ext cx="5612130" cy="5247005"/>
+                    </a:xfrm>
+                    <a:prstGeom prst="rect">
+                      <a:avLst/>
+                    </a:prstGeom>
+                  </pic:spPr>
+                </pic:pic>
+              </a:graphicData>
+            </a:graphic>
+          </wp:inline>
+        </w:drawing>
+      </w:r>
+    </w:p>
+    <w:p>
+      <w:pPr>
+        <w:jc w:val="both"/>
+        <w:rPr>
+          <w:rFonts w:ascii="Times New Roman" w:hAnsi="Times New Roman" w:cs="Times New Roman"/>
+          <w:sz w:val="24"/>
+          <w:szCs w:val="24"/>
+        </w:rPr>
+      </w:pPr>
+      <w:r>
+        <w:rPr>
+          <w:rFonts w:ascii="Times New Roman" w:hAnsi="Times New Roman" w:cs="Times New Roman"/>
+          <w:b/>
+          <w:bCs/>
+          <w:sz w:val="24"/>
+          <w:szCs w:val="24"/>
+        </w:rPr>
+        <w:t>8</w:t>
+      </w:r>
+      <w:r>
+        <w:rPr>
+          <w:rFonts w:ascii="Times New Roman" w:hAnsi="Times New Roman" w:cs="Times New Roman"/>
+          <w:b/>
+          <w:bCs/>
+          <w:sz w:val="24"/>
+          <w:szCs w:val="24"/>
+        </w:rPr>
+        <w:t xml:space="preserve">. </w:t>
+      </w:r>
+      <w:r>
+        <w:rPr>
+          <w:rFonts w:ascii="Times New Roman" w:hAnsi="Times New Roman" w:cs="Times New Roman"/>
+          <w:b/>
+          <w:bCs/>
+          <w:sz w:val="24"/>
+          <w:szCs w:val="24"/>
+        </w:rPr>
+        <w:t>Crear_Base</w:t>
+      </w:r>
+      <w:r>
+        <w:rPr>
+          <w:rFonts w:ascii="Times New Roman" w:hAnsi="Times New Roman" w:cs="Times New Roman"/>
+          <w:b/>
+          <w:bCs/>
+          <w:sz w:val="24"/>
+          <w:szCs w:val="24"/>
+        </w:rPr>
+        <w:t xml:space="preserve">: </w:t>
+      </w:r>
+      <w:r>
+        <w:rPr>
+          <w:rFonts w:ascii="Times New Roman" w:hAnsi="Times New Roman" w:cs="Times New Roman"/>
+          <w:sz w:val="24"/>
+          <w:szCs w:val="24"/>
+        </w:rPr>
+        <w:t xml:space="preserve">Función que </w:t>
+      </w:r>
+      <w:r>
+        <w:rPr>
+          <w:rFonts w:ascii="Times New Roman" w:hAnsi="Times New Roman" w:cs="Times New Roman"/>
+          <w:sz w:val="24"/>
+          <w:szCs w:val="24"/>
+        </w:rPr>
+        <w:t xml:space="preserve">recibe como entrada un puntero triple, un arreglo de números enteros, un número entero y un arreglo de caracteres. El puntero triple corresponde al grupo de matrices (Punteros dobles) con su respectiva reserva de memoria, donde registraremos la información de los cursos, el arreglo de números enteros contiene la longitud de las filas de cada una de las matrices (Punteros dobles), el numero entero corresponde a la cantidad de materias, las cuales son equivalentes a la cantidad de matrices (Punteros dobles) del grupo de matrices (Puntero triple) y el arreglo de caracteres contiene la información del archivo </w:t>
+      </w:r>
+      <w:r>
+        <w:rPr>
+          <w:rFonts w:ascii="Times New Roman" w:hAnsi="Times New Roman" w:cs="Times New Roman"/>
+          <w:b/>
+          <w:bCs/>
+          <w:sz w:val="24"/>
+          <w:szCs w:val="24"/>
+        </w:rPr>
+        <w:t>“Plan de Estudios.txt”</w:t>
+      </w:r>
+      <w:r>
+        <w:rPr>
+          <w:rFonts w:ascii="Times New Roman" w:hAnsi="Times New Roman" w:cs="Times New Roman"/>
+          <w:b/>
+          <w:bCs/>
+          <w:sz w:val="24"/>
+          <w:szCs w:val="24"/>
+        </w:rPr>
+        <w:t>.</w:t>
+      </w:r>
+    </w:p>
+    <w:p>
+      <w:pPr>
+        <w:jc w:val="both"/>
+        <w:rPr>
+          <w:rFonts w:ascii="Times New Roman" w:hAnsi="Times New Roman" w:cs="Times New Roman"/>
+          <w:sz w:val="24"/>
+          <w:szCs w:val="24"/>
+        </w:rPr>
+      </w:pPr>
+      <w:r>
+        <w:rPr>
+          <w:rFonts w:ascii="Times New Roman" w:hAnsi="Times New Roman" w:cs="Times New Roman"/>
+          <w:sz w:val="24"/>
+          <w:szCs w:val="24"/>
+        </w:rPr>
+        <w:t xml:space="preserve">La función empieza a registrar la información de cada </w:t>
+      </w:r>
+      <w:r>
+        <w:rPr>
+          <w:rFonts w:ascii="Times New Roman" w:hAnsi="Times New Roman" w:cs="Times New Roman"/>
+          <w:sz w:val="24"/>
+          <w:szCs w:val="24"/>
+        </w:rPr>
+        <w:t>materia</w:t>
+      </w:r>
+      <w:r>
+        <w:rPr>
+          <w:rFonts w:ascii="Times New Roman" w:hAnsi="Times New Roman" w:cs="Times New Roman"/>
+          <w:sz w:val="24"/>
+          <w:szCs w:val="24"/>
+        </w:rPr>
+        <w:t xml:space="preserve"> en su respectiva matriz</w:t>
+      </w:r>
+      <w:r>
+        <w:rPr>
+          <w:rFonts w:ascii="Times New Roman" w:hAnsi="Times New Roman" w:cs="Times New Roman"/>
+          <w:sz w:val="24"/>
+          <w:szCs w:val="24"/>
+        </w:rPr>
+        <w:t xml:space="preserve"> (Puntero doble)</w:t>
+      </w:r>
+      <w:r>
+        <w:rPr>
+          <w:rFonts w:ascii="Times New Roman" w:hAnsi="Times New Roman" w:cs="Times New Roman"/>
+          <w:sz w:val="24"/>
+          <w:szCs w:val="24"/>
+        </w:rPr>
+        <w:t>, ubicando en la fila</w:t>
+      </w:r>
+      <w:r>
+        <w:rPr>
+          <w:rFonts w:ascii="Times New Roman" w:hAnsi="Times New Roman" w:cs="Times New Roman"/>
+          <w:sz w:val="24"/>
+          <w:szCs w:val="24"/>
+        </w:rPr>
+        <w:t xml:space="preserve"> (Puntero simple)</w:t>
+      </w:r>
+      <w:r>
+        <w:rPr>
+          <w:rFonts w:ascii="Times New Roman" w:hAnsi="Times New Roman" w:cs="Times New Roman"/>
+          <w:sz w:val="24"/>
+          <w:szCs w:val="24"/>
+        </w:rPr>
+        <w:t xml:space="preserve"> 1 el nombre de la materia, en la fila 2 el código, en la fila</w:t>
+      </w:r>
+      <w:r>
+        <w:rPr>
+          <w:rFonts w:ascii="Times New Roman" w:hAnsi="Times New Roman" w:cs="Times New Roman"/>
+          <w:sz w:val="24"/>
+          <w:szCs w:val="24"/>
+        </w:rPr>
+        <w:t xml:space="preserve"> </w:t>
+      </w:r>
+      <w:r>
+        <w:rPr>
+          <w:rFonts w:ascii="Times New Roman" w:hAnsi="Times New Roman" w:cs="Times New Roman"/>
+          <w:sz w:val="24"/>
+          <w:szCs w:val="24"/>
+        </w:rPr>
+        <w:t>3 las horas con el docente, dejando la fila</w:t>
+      </w:r>
+      <w:r>
+        <w:rPr>
+          <w:rFonts w:ascii="Times New Roman" w:hAnsi="Times New Roman" w:cs="Times New Roman"/>
+          <w:sz w:val="24"/>
+          <w:szCs w:val="24"/>
+        </w:rPr>
+        <w:t xml:space="preserve"> </w:t>
+      </w:r>
+      <w:r>
+        <w:rPr>
+          <w:rFonts w:ascii="Times New Roman" w:hAnsi="Times New Roman" w:cs="Times New Roman"/>
+          <w:sz w:val="24"/>
+          <w:szCs w:val="24"/>
+        </w:rPr>
+        <w:t>4 vacía y la fila</w:t>
+      </w:r>
+      <w:r>
+        <w:rPr>
+          <w:rFonts w:ascii="Times New Roman" w:hAnsi="Times New Roman" w:cs="Times New Roman"/>
+          <w:sz w:val="24"/>
+          <w:szCs w:val="24"/>
+        </w:rPr>
+        <w:t xml:space="preserve"> </w:t>
+      </w:r>
+      <w:r>
+        <w:rPr>
+          <w:rFonts w:ascii="Times New Roman" w:hAnsi="Times New Roman" w:cs="Times New Roman"/>
+          <w:sz w:val="24"/>
+          <w:szCs w:val="24"/>
+        </w:rPr>
+        <w:t>5 con la cantidad de créditos de dicha materia.</w:t>
+      </w:r>
+    </w:p>
+    <w:p>
+      <w:pPr>
+        <w:jc w:val="both"/>
+        <w:rPr>
+          <w:rFonts w:ascii="Times New Roman" w:hAnsi="Times New Roman" w:cs="Times New Roman"/>
+          <w:sz w:val="24"/>
+          <w:szCs w:val="24"/>
+        </w:rPr>
+      </w:pPr>
+      <w:r>
+        <w:rPr>
+          <w:rFonts w:ascii="Times New Roman" w:hAnsi="Times New Roman" w:cs="Times New Roman"/>
+          <w:sz w:val="24"/>
+          <w:szCs w:val="24"/>
+        </w:rPr>
+        <w:t xml:space="preserve">Esta función no retorna nada, ya que realiza modificaciones directas en el puntero triple. </w:t>
+      </w:r>
+    </w:p>
+    <w:p>
+      <w:pPr>
+        <w:jc w:val="both"/>
+        <w:rPr>
+          <w:rFonts w:ascii="Times New Roman" w:hAnsi="Times New Roman" w:cs="Times New Roman"/>
+          <w:sz w:val="24"/>
+          <w:szCs w:val="24"/>
+        </w:rPr>
+      </w:pPr>
+      <w:r>
+        <w:rPr>
+          <w:rFonts w:ascii="Times New Roman" w:hAnsi="Times New Roman" w:cs="Times New Roman"/>
+          <w:sz w:val="24"/>
+          <w:szCs w:val="24"/>
+        </w:rPr>
+        <w:drawing>
+          <wp:inline distT="0" distB="0" distL="0" distR="0" wp14:anchorId="0E4AD173" wp14:editId="6751CFF6">
+            <wp:extent cx="5611008" cy="5868219"/>
+            <wp:effectExtent l="0" t="0" r="8890" b="0"/>
+            <wp:docPr id="6" name="Imagen 6"/>
+            <wp:cNvGraphicFramePr>
+              <a:graphicFrameLocks xmlns:a="http://schemas.openxmlformats.org/drawingml/2006/main" noChangeAspect="1"/>
+            </wp:cNvGraphicFramePr>
+            <a:graphic xmlns:a="http://schemas.openxmlformats.org/drawingml/2006/main">
+              <a:graphicData uri="http://schemas.openxmlformats.org/drawingml/2006/picture">
+                <pic:pic xmlns:pic="http://schemas.openxmlformats.org/drawingml/2006/picture">
+                  <pic:nvPicPr>
+                    <pic:cNvPr id="1" name=""/>
+                    <pic:cNvPicPr/>
+                  </pic:nvPicPr>
+                  <pic:blipFill>
+                    <a:blip r:embed="rId11"/>
+                    <a:stretch>
+                      <a:fillRect/>
+                    </a:stretch>
+                  </pic:blipFill>
+                  <pic:spPr>
+                    <a:xfrm>
+                      <a:off x="0" y="0"/>
+                      <a:ext cx="5611008" cy="5868219"/>
+                    </a:xfrm>
+                    <a:prstGeom prst="rect">
+                      <a:avLst/>
+                    </a:prstGeom>
+                  </pic:spPr>
+                </pic:pic>
+              </a:graphicData>
+            </a:graphic>
+          </wp:inline>
+        </w:drawing>
+      </w:r>
+    </w:p>
+    <w:p>
+      <w:pPr>
+        <w:jc w:val="both"/>
+        <w:rPr>
+          <w:rFonts w:ascii="Times New Roman" w:hAnsi="Times New Roman" w:cs="Times New Roman"/>
+          <w:sz w:val="24"/>
+          <w:szCs w:val="24"/>
+        </w:rPr>
+      </w:pPr>
+      <w:r>
+        <w:rPr>
+          <w:rFonts w:ascii="Times New Roman" w:hAnsi="Times New Roman" w:cs="Times New Roman"/>
+          <w:b/>
+          <w:bCs/>
+          <w:sz w:val="24"/>
+          <w:szCs w:val="24"/>
+        </w:rPr>
+        <w:t>9</w:t>
+      </w:r>
+      <w:r>
+        <w:rPr>
+          <w:rFonts w:ascii="Times New Roman" w:hAnsi="Times New Roman" w:cs="Times New Roman"/>
+          <w:b/>
+          <w:bCs/>
+          <w:sz w:val="24"/>
+          <w:szCs w:val="24"/>
+        </w:rPr>
+        <w:t xml:space="preserve">. </w:t>
+      </w:r>
+      <w:r>
+        <w:rPr>
+          <w:rFonts w:ascii="Times New Roman" w:hAnsi="Times New Roman" w:cs="Times New Roman"/>
+          <w:b/>
+          <w:bCs/>
+          <w:sz w:val="24"/>
+          <w:szCs w:val="24"/>
+        </w:rPr>
+        <w:t>CalcularHorasEstudioIndependiente</w:t>
+      </w:r>
+      <w:r>
+        <w:rPr>
+          <w:rFonts w:ascii="Times New Roman" w:hAnsi="Times New Roman" w:cs="Times New Roman"/>
+          <w:b/>
+          <w:bCs/>
+          <w:sz w:val="24"/>
+          <w:szCs w:val="24"/>
+        </w:rPr>
+        <w:t xml:space="preserve">: </w:t>
+      </w:r>
+      <w:r>
+        <w:rPr>
+          <w:rFonts w:ascii="Times New Roman" w:hAnsi="Times New Roman" w:cs="Times New Roman"/>
+          <w:sz w:val="24"/>
+          <w:szCs w:val="24"/>
+        </w:rPr>
+        <w:t xml:space="preserve">Función que </w:t>
+      </w:r>
+      <w:r>
+        <w:rPr>
+          <w:rFonts w:ascii="Times New Roman" w:hAnsi="Times New Roman" w:cs="Times New Roman"/>
+          <w:sz w:val="24"/>
+          <w:szCs w:val="24"/>
+        </w:rPr>
+        <w:t>recibe como entrada un puntero triple y un numero entero. El puntero triple contiene la información de cada uno de los cursos ubicándolos en matrices (Punteros dobles) de 5 filas (Punteros simples), y el numero entero contiene la cantidad de matrices que tiene el puntero triple.</w:t>
+      </w:r>
+    </w:p>
+    <w:p>
+      <w:pPr>
+        <w:jc w:val="both"/>
+        <w:rPr>
+          <w:rFonts w:ascii="Times New Roman" w:hAnsi="Times New Roman" w:cs="Times New Roman"/>
+          <w:sz w:val="24"/>
+          <w:szCs w:val="24"/>
+        </w:rPr>
+      </w:pPr>
+      <w:r>
+        <w:rPr>
+          <w:rFonts w:ascii="Times New Roman" w:hAnsi="Times New Roman" w:cs="Times New Roman"/>
+          <w:sz w:val="24"/>
+          <w:szCs w:val="24"/>
+        </w:rPr>
+        <w:t>Esta función avanza por cada matriz y extrae de la fila 3 y 5, las horas con el docente y los créditos, respectivamente, y utilizando funciones ya mencionadas, convierte sus valores a números enteros y calcula las horas de estudio independiente, para finalmente convertir este valor a carácter y registrarlo en la fila 4 de cada matriz.</w:t>
+      </w:r>
+    </w:p>
+    <w:p>
+      <w:pPr>
+        <w:jc w:val="both"/>
+        <w:rPr>
+          <w:rFonts w:ascii="Times New Roman" w:hAnsi="Times New Roman" w:cs="Times New Roman"/>
+          <w:sz w:val="24"/>
+          <w:szCs w:val="24"/>
+        </w:rPr>
+      </w:pPr>
+      <w:r>
+        <w:rPr>
+          <w:rFonts w:ascii="Times New Roman" w:hAnsi="Times New Roman" w:cs="Times New Roman"/>
+          <w:sz w:val="24"/>
+          <w:szCs w:val="24"/>
+        </w:rPr>
+        <w:t xml:space="preserve">Esta función no retorna nada, ya que realiza modificaciones directas en el puntero triple. </w:t>
+      </w:r>
+    </w:p>
+    <w:p>
+      <w:pPr>
+        <w:jc w:val="both"/>
+        <w:rPr>
+          <w:rFonts w:ascii="Times New Roman" w:hAnsi="Times New Roman" w:cs="Times New Roman"/>
+          <w:sz w:val="24"/>
+          <w:szCs w:val="24"/>
+        </w:rPr>
+      </w:pPr>
+      <w:r>
+        <w:rPr>
+          <w:rFonts w:ascii="Times New Roman" w:hAnsi="Times New Roman" w:cs="Times New Roman"/>
+          <w:sz w:val="24"/>
+          <w:szCs w:val="24"/>
+        </w:rPr>
+        <w:drawing>
+          <wp:inline distT="0" distB="0" distL="0" distR="0" wp14:anchorId="59402D49" wp14:editId="0E1641C8">
+            <wp:extent cx="5191850" cy="2019582"/>
+            <wp:effectExtent l="0" t="0" r="8890" b="0"/>
+            <wp:docPr id="8" name="Imagen 8"/>
+            <wp:cNvGraphicFramePr>
+              <a:graphicFrameLocks xmlns:a="http://schemas.openxmlformats.org/drawingml/2006/main" noChangeAspect="1"/>
+            </wp:cNvGraphicFramePr>
+            <a:graphic xmlns:a="http://schemas.openxmlformats.org/drawingml/2006/main">
+              <a:graphicData uri="http://schemas.openxmlformats.org/drawingml/2006/picture">
+                <pic:pic xmlns:pic="http://schemas.openxmlformats.org/drawingml/2006/picture">
+                  <pic:nvPicPr>
+                    <pic:cNvPr id="1" name=""/>
+                    <pic:cNvPicPr/>
+                  </pic:nvPicPr>
+                  <pic:blipFill>
+                    <a:blip r:embed="rId12"/>
+                    <a:stretch>
+                      <a:fillRect/>
+                    </a:stretch>
+                  </pic:blipFill>
+                  <pic:spPr>
+                    <a:xfrm>
+                      <a:off x="0" y="0"/>
+                      <a:ext cx="5191850" cy="2019582"/>
+                    </a:xfrm>
+                    <a:prstGeom prst="rect">
+                      <a:avLst/>
+                    </a:prstGeom>
+                  </pic:spPr>
+                </pic:pic>
+              </a:graphicData>
+            </a:graphic>
+          </wp:inline>
+        </w:drawing>
+      </w:r>
+    </w:p>
+    <w:p>
+      <w:pPr>
+        <w:jc w:val="both"/>
+        <w:rPr>
+          <w:rFonts w:ascii="Times New Roman" w:hAnsi="Times New Roman" w:cs="Times New Roman"/>
+          <w:sz w:val="24"/>
+          <w:szCs w:val="24"/>
+        </w:rPr>
+      </w:pPr>
+      <w:r>
+        <w:rPr>
+          <w:rFonts w:ascii="Times New Roman" w:hAnsi="Times New Roman" w:cs="Times New Roman"/>
+          <w:b/>
+          <w:bCs/>
+          <w:sz w:val="24"/>
+          <w:szCs w:val="24"/>
+        </w:rPr>
+        <w:t>10</w:t>
+      </w:r>
+      <w:r>
+        <w:rPr>
+          <w:rFonts w:ascii="Times New Roman" w:hAnsi="Times New Roman" w:cs="Times New Roman"/>
+          <w:b/>
+          <w:bCs/>
+          <w:sz w:val="24"/>
+          <w:szCs w:val="24"/>
+        </w:rPr>
+        <w:t xml:space="preserve">. </w:t>
+      </w:r>
+      <w:r>
+        <w:rPr>
+          <w:rFonts w:ascii="Times New Roman" w:hAnsi="Times New Roman" w:cs="Times New Roman"/>
+          <w:b/>
+          <w:bCs/>
+          <w:sz w:val="24"/>
+          <w:szCs w:val="24"/>
+        </w:rPr>
+        <w:t>PrintBaseDatos</w:t>
+      </w:r>
+      <w:r>
+        <w:rPr>
+          <w:rFonts w:ascii="Times New Roman" w:hAnsi="Times New Roman" w:cs="Times New Roman"/>
+          <w:b/>
+          <w:bCs/>
+          <w:sz w:val="24"/>
+          <w:szCs w:val="24"/>
+        </w:rPr>
+        <w:t xml:space="preserve">: </w:t>
+      </w:r>
+      <w:r>
+        <w:rPr>
+          <w:rFonts w:ascii="Times New Roman" w:hAnsi="Times New Roman" w:cs="Times New Roman"/>
+          <w:sz w:val="24"/>
+          <w:szCs w:val="24"/>
+        </w:rPr>
+        <w:t xml:space="preserve">Función que </w:t>
+      </w:r>
+      <w:r>
+        <w:rPr>
+          <w:rFonts w:ascii="Times New Roman" w:hAnsi="Times New Roman" w:cs="Times New Roman"/>
+          <w:sz w:val="24"/>
+          <w:szCs w:val="24"/>
+        </w:rPr>
+        <w:t>recibe como entrada un puntero triple, un arreglo de números enteros</w:t>
+      </w:r>
+      <w:r>
+        <w:rPr>
+          <w:rFonts w:ascii="Times New Roman" w:hAnsi="Times New Roman" w:cs="Times New Roman"/>
+          <w:sz w:val="24"/>
+          <w:szCs w:val="24"/>
+        </w:rPr>
+        <w:t xml:space="preserve"> y</w:t>
+      </w:r>
+      <w:r>
+        <w:rPr>
+          <w:rFonts w:ascii="Times New Roman" w:hAnsi="Times New Roman" w:cs="Times New Roman"/>
+          <w:sz w:val="24"/>
+          <w:szCs w:val="24"/>
+        </w:rPr>
+        <w:t xml:space="preserve"> un número enter</w:t>
+      </w:r>
+      <w:r>
+        <w:rPr>
+          <w:rFonts w:ascii="Times New Roman" w:hAnsi="Times New Roman" w:cs="Times New Roman"/>
+          <w:sz w:val="24"/>
+          <w:szCs w:val="24"/>
+        </w:rPr>
+        <w:t>o</w:t>
+      </w:r>
+      <w:r>
+        <w:rPr>
+          <w:rFonts w:ascii="Times New Roman" w:hAnsi="Times New Roman" w:cs="Times New Roman"/>
+          <w:sz w:val="24"/>
+          <w:szCs w:val="24"/>
+        </w:rPr>
+        <w:t>. El puntero triple</w:t>
+      </w:r>
+      <w:r>
+        <w:rPr>
+          <w:rFonts w:ascii="Times New Roman" w:hAnsi="Times New Roman" w:cs="Times New Roman"/>
+          <w:sz w:val="24"/>
+          <w:szCs w:val="24"/>
+        </w:rPr>
+        <w:t xml:space="preserve"> contiene la información de los cursos registrados en matrices (Puntero dobles)</w:t>
+      </w:r>
+      <w:r>
+        <w:rPr>
+          <w:rFonts w:ascii="Times New Roman" w:hAnsi="Times New Roman" w:cs="Times New Roman"/>
+          <w:sz w:val="24"/>
+          <w:szCs w:val="24"/>
+        </w:rPr>
+        <w:t>, el arreglo de números enteros contiene la longitud de las filas</w:t>
+      </w:r>
+      <w:r>
+        <w:rPr>
+          <w:rFonts w:ascii="Times New Roman" w:hAnsi="Times New Roman" w:cs="Times New Roman"/>
+          <w:sz w:val="24"/>
+          <w:szCs w:val="24"/>
+        </w:rPr>
+        <w:t xml:space="preserve"> (Punteros simples)</w:t>
+      </w:r>
+      <w:r>
+        <w:rPr>
+          <w:rFonts w:ascii="Times New Roman" w:hAnsi="Times New Roman" w:cs="Times New Roman"/>
+          <w:sz w:val="24"/>
+          <w:szCs w:val="24"/>
+        </w:rPr>
+        <w:t xml:space="preserve"> de cada una de las matrices</w:t>
+      </w:r>
+      <w:r>
+        <w:rPr>
+          <w:rFonts w:ascii="Times New Roman" w:hAnsi="Times New Roman" w:cs="Times New Roman"/>
+          <w:sz w:val="24"/>
+          <w:szCs w:val="24"/>
+        </w:rPr>
+        <w:t xml:space="preserve"> y </w:t>
+      </w:r>
+      <w:r>
+        <w:rPr>
+          <w:rFonts w:ascii="Times New Roman" w:hAnsi="Times New Roman" w:cs="Times New Roman"/>
+          <w:sz w:val="24"/>
+          <w:szCs w:val="24"/>
+        </w:rPr>
+        <w:t xml:space="preserve">el </w:t>
+      </w:r>
+      <w:r>
+        <w:rPr>
+          <w:rFonts w:ascii="Times New Roman" w:hAnsi="Times New Roman" w:cs="Times New Roman"/>
+          <w:sz w:val="24"/>
+          <w:szCs w:val="24"/>
+        </w:rPr>
+        <w:t>número</w:t>
+      </w:r>
+      <w:r>
+        <w:rPr>
+          <w:rFonts w:ascii="Times New Roman" w:hAnsi="Times New Roman" w:cs="Times New Roman"/>
+          <w:sz w:val="24"/>
+          <w:szCs w:val="24"/>
+        </w:rPr>
+        <w:t xml:space="preserve"> entero corresponde a la cantidad de materias</w:t>
+      </w:r>
+      <w:r>
+        <w:rPr>
+          <w:rFonts w:ascii="Times New Roman" w:hAnsi="Times New Roman" w:cs="Times New Roman"/>
+          <w:sz w:val="24"/>
+          <w:szCs w:val="24"/>
+        </w:rPr>
+        <w:t>.</w:t>
+      </w:r>
+    </w:p>
+    <w:p>
+      <w:pPr>
+        <w:jc w:val="both"/>
+        <w:rPr>
+          <w:rFonts w:ascii="Times New Roman" w:hAnsi="Times New Roman" w:cs="Times New Roman"/>
+          <w:sz w:val="24"/>
+          <w:szCs w:val="24"/>
+        </w:rPr>
+      </w:pPr>
+      <w:r>
+        <w:rPr>
+          <w:rFonts w:ascii="Times New Roman" w:hAnsi="Times New Roman" w:cs="Times New Roman"/>
+          <w:sz w:val="24"/>
+          <w:szCs w:val="24"/>
+        </w:rPr>
+        <w:t xml:space="preserve">Esta función imprime en pantalla la información de cada uno de los cursos registrados en </w:t>
+      </w:r>
+      <w:r>
+        <w:rPr>
+          <w:rFonts w:ascii="Times New Roman" w:hAnsi="Times New Roman" w:cs="Times New Roman"/>
+          <w:b/>
+          <w:bCs/>
+          <w:sz w:val="24"/>
+          <w:szCs w:val="24"/>
+        </w:rPr>
+        <w:t>“Plan de Estudios.txt”</w:t>
+      </w:r>
+      <w:r>
+        <w:rPr>
+          <w:rFonts w:ascii="Times New Roman" w:hAnsi="Times New Roman" w:cs="Times New Roman"/>
+          <w:b/>
+          <w:bCs/>
+          <w:sz w:val="24"/>
+          <w:szCs w:val="24"/>
+        </w:rPr>
+        <w:t xml:space="preserve">, </w:t>
+      </w:r>
+      <w:r>
+        <w:rPr>
+          <w:rFonts w:ascii="Times New Roman" w:hAnsi="Times New Roman" w:cs="Times New Roman"/>
+          <w:sz w:val="24"/>
+          <w:szCs w:val="24"/>
+        </w:rPr>
+        <w:t>incluyendo las horas de estudio independiente.</w:t>
+      </w:r>
+    </w:p>
+    <w:p>
+      <w:pPr>
+        <w:jc w:val="both"/>
+        <w:rPr>
+          <w:rFonts w:ascii="Times New Roman" w:hAnsi="Times New Roman" w:cs="Times New Roman"/>
+          <w:sz w:val="24"/>
+          <w:szCs w:val="24"/>
+        </w:rPr>
+      </w:pPr>
+      <w:r>
+        <w:rPr>
+          <w:rFonts w:ascii="Times New Roman" w:hAnsi="Times New Roman" w:cs="Times New Roman"/>
+          <w:sz w:val="24"/>
+          <w:szCs w:val="24"/>
+        </w:rPr>
+        <w:drawing>
+          <wp:inline distT="0" distB="0" distL="0" distR="0" wp14:anchorId="279AE63D" wp14:editId="7C7F7811">
+            <wp:extent cx="4782217" cy="6706536"/>
+            <wp:effectExtent l="0" t="0" r="0" b="0"/>
+            <wp:docPr id="9" name="Imagen 9"/>
+            <wp:cNvGraphicFramePr>
+              <a:graphicFrameLocks xmlns:a="http://schemas.openxmlformats.org/drawingml/2006/main" noChangeAspect="1"/>
+            </wp:cNvGraphicFramePr>
+            <a:graphic xmlns:a="http://schemas.openxmlformats.org/drawingml/2006/main">
+              <a:graphicData uri="http://schemas.openxmlformats.org/drawingml/2006/picture">
+                <pic:pic xmlns:pic="http://schemas.openxmlformats.org/drawingml/2006/picture">
+                  <pic:nvPicPr>
+                    <pic:cNvPr id="1" name=""/>
+                    <pic:cNvPicPr/>
+                  </pic:nvPicPr>
+                  <pic:blipFill>
+                    <a:blip r:embed="rId13"/>
+                    <a:stretch>
+                      <a:fillRect/>
+                    </a:stretch>
+                  </pic:blipFill>
+                  <pic:spPr>
+                    <a:xfrm>
+                      <a:off x="0" y="0"/>
+                      <a:ext cx="4782217" cy="6706536"/>
+                    </a:xfrm>
+                    <a:prstGeom prst="rect">
+                      <a:avLst/>
+                    </a:prstGeom>
+                  </pic:spPr>
+                </pic:pic>
+              </a:graphicData>
+            </a:graphic>
+          </wp:inline>
+        </w:drawing>
+      </w:r>
+    </w:p>
+    <w:p>
+      <w:pPr>
+        <w:jc w:val="both"/>
+        <w:rPr>
+          <w:rFonts w:ascii="Times New Roman" w:hAnsi="Times New Roman" w:cs="Times New Roman"/>
+          <w:sz w:val="24"/>
+          <w:szCs w:val="24"/>
+        </w:rPr>
+      </w:pPr>
+      <w:r>
+        <w:rPr>
+          <w:rFonts w:ascii="Times New Roman" w:hAnsi="Times New Roman" w:cs="Times New Roman"/>
+          <w:b/>
+          <w:bCs/>
+          <w:sz w:val="24"/>
+          <w:szCs w:val="24"/>
+        </w:rPr>
+        <w:t>1</w:t>
+      </w:r>
+      <w:r>
+        <w:rPr>
+          <w:rFonts w:ascii="Times New Roman" w:hAnsi="Times New Roman" w:cs="Times New Roman"/>
+          <w:b/>
+          <w:bCs/>
+          <w:sz w:val="24"/>
+          <w:szCs w:val="24"/>
+        </w:rPr>
+        <w:t>1</w:t>
+      </w:r>
+      <w:r>
+        <w:rPr>
+          <w:rFonts w:ascii="Times New Roman" w:hAnsi="Times New Roman" w:cs="Times New Roman"/>
+          <w:b/>
+          <w:bCs/>
+          <w:sz w:val="24"/>
+          <w:szCs w:val="24"/>
+        </w:rPr>
+        <w:t xml:space="preserve">. </w:t>
+      </w:r>
+      <w:r>
+        <w:rPr>
+          <w:rFonts w:ascii="Times New Roman" w:hAnsi="Times New Roman" w:cs="Times New Roman"/>
+          <w:b/>
+          <w:bCs/>
+          <w:sz w:val="24"/>
+          <w:szCs w:val="24"/>
+        </w:rPr>
+        <w:t>PrintBaseDatos</w:t>
+      </w:r>
+      <w:r>
+        <w:rPr>
+          <w:rFonts w:ascii="Times New Roman" w:hAnsi="Times New Roman" w:cs="Times New Roman"/>
+          <w:b/>
+          <w:bCs/>
+          <w:sz w:val="24"/>
+          <w:szCs w:val="24"/>
+        </w:rPr>
+        <w:t xml:space="preserve">: </w:t>
+      </w:r>
+      <w:r>
+        <w:rPr>
+          <w:rFonts w:ascii="Times New Roman" w:hAnsi="Times New Roman" w:cs="Times New Roman"/>
+          <w:sz w:val="24"/>
+          <w:szCs w:val="24"/>
+        </w:rPr>
+        <w:t xml:space="preserve">Función que </w:t>
+      </w:r>
+      <w:r>
+        <w:rPr>
+          <w:rFonts w:ascii="Times New Roman" w:hAnsi="Times New Roman" w:cs="Times New Roman"/>
+          <w:sz w:val="24"/>
+          <w:szCs w:val="24"/>
+        </w:rPr>
+        <w:t>recibe como entrada un puntero triple</w:t>
+      </w:r>
+      <w:r>
+        <w:rPr>
+          <w:rFonts w:ascii="Times New Roman" w:hAnsi="Times New Roman" w:cs="Times New Roman"/>
+          <w:sz w:val="24"/>
+          <w:szCs w:val="24"/>
+        </w:rPr>
+        <w:t xml:space="preserve"> </w:t>
+      </w:r>
+      <w:r>
+        <w:rPr>
+          <w:rFonts w:ascii="Times New Roman" w:hAnsi="Times New Roman" w:cs="Times New Roman"/>
+          <w:sz w:val="24"/>
+          <w:szCs w:val="24"/>
+        </w:rPr>
+        <w:t>y un número entero. El puntero triple contiene la información de los cursos registrados en matrices (Puntero dobles) y el número entero corresponde a la cantidad de materias.</w:t>
+      </w:r>
+    </w:p>
+    <w:p>
+      <w:pPr>
+        <w:jc w:val="both"/>
+        <w:rPr>
+          <w:rFonts w:ascii="Times New Roman" w:hAnsi="Times New Roman" w:cs="Times New Roman"/>
+          <w:sz w:val="24"/>
+          <w:szCs w:val="24"/>
+        </w:rPr>
+      </w:pPr>
+      <w:r>
+        <w:rPr>
+          <w:rFonts w:ascii="Times New Roman" w:hAnsi="Times New Roman" w:cs="Times New Roman"/>
+          <w:sz w:val="24"/>
+          <w:szCs w:val="24"/>
+        </w:rPr>
+        <w:t xml:space="preserve">Esta función </w:t>
+      </w:r>
+      <w:r>
+        <w:rPr>
+          <w:rFonts w:ascii="Times New Roman" w:hAnsi="Times New Roman" w:cs="Times New Roman"/>
+          <w:sz w:val="24"/>
+          <w:szCs w:val="24"/>
+        </w:rPr>
+        <w:t>libera la memoria dinámica utilizada por el grupo de matrices (Puntero Triple), por lo tanto, no retorna nada.</w:t>
+      </w:r>
+    </w:p>
+    <w:p>
+      <w:pPr>
+        <w:jc w:val="both"/>
+        <w:rPr>
+          <w:rFonts w:ascii="Times New Roman" w:hAnsi="Times New Roman" w:cs="Times New Roman"/>
+          <w:sz w:val="24"/>
+          <w:szCs w:val="24"/>
+        </w:rPr>
+      </w:pPr>
+      <w:r>
+        <w:rPr>
+          <w:rFonts w:ascii="Times New Roman" w:hAnsi="Times New Roman" w:cs="Times New Roman"/>
+          <w:sz w:val="24"/>
+          <w:szCs w:val="24"/>
+        </w:rPr>
+        <w:drawing>
+          <wp:inline distT="0" distB="0" distL="0" distR="0" wp14:anchorId="1E38030B" wp14:editId="65D981EE">
+            <wp:extent cx="3867690" cy="1705213"/>
+            <wp:effectExtent l="0" t="0" r="0" b="9525"/>
+            <wp:docPr id="11" name="Imagen 11"/>
+            <wp:cNvGraphicFramePr>
+              <a:graphicFrameLocks xmlns:a="http://schemas.openxmlformats.org/drawingml/2006/main" noChangeAspect="1"/>
+            </wp:cNvGraphicFramePr>
+            <a:graphic xmlns:a="http://schemas.openxmlformats.org/drawingml/2006/main">
+              <a:graphicData uri="http://schemas.openxmlformats.org/drawingml/2006/picture">
+                <pic:pic xmlns:pic="http://schemas.openxmlformats.org/drawingml/2006/picture">
+                  <pic:nvPicPr>
+                    <pic:cNvPr id="1" name=""/>
+                    <pic:cNvPicPr/>
+                  </pic:nvPicPr>
+                  <pic:blipFill>
+                    <a:blip r:embed="rId14"/>
+                    <a:stretch>
+                      <a:fillRect/>
+                    </a:stretch>
+                  </pic:blipFill>
+                  <pic:spPr>
+                    <a:xfrm>
+                      <a:off x="0" y="0"/>
+                      <a:ext cx="3867690" cy="1705213"/>
+                    </a:xfrm>
+                    <a:prstGeom prst="rect">
+                      <a:avLst/>
+                    </a:prstGeom>
+                  </pic:spPr>
+                </pic:pic>
+              </a:graphicData>
+            </a:graphic>
+          </wp:inline>
+        </w:drawing>
+      </w:r>
+    </w:p>
+    <w:p>
+      <w:pPr>
+        <w:jc w:val="both"/>
+        <w:rPr>
+          <w:rFonts w:ascii="Times New Roman" w:hAnsi="Times New Roman" w:cs="Times New Roman"/>
+          <w:sz w:val="24"/>
+          <w:szCs w:val="24"/>
+        </w:rPr>
+      </w:pPr>
+    </w:p>
+    <w:p>
+      <w:pPr>
+        <w:jc w:val="both"/>
+        <w:rPr>
+          <w:rFonts w:ascii="Times New Roman" w:hAnsi="Times New Roman" w:cs="Times New Roman"/>
+          <w:sz w:val="24"/>
+          <w:szCs w:val="24"/>
+        </w:rPr>
+      </w:pPr>
     </w:p>
     <w:p/>
     <w:sectPr>
@@ -1615,7 +2916,7 @@
   <w:style w:type="paragraph" w:default="1" w:styleId="Normal">
     <w:name w:val="Normal"/>
     <w:qFormat/>
-    <w:rsid w:val="00FD1493"/>
+    <w:rsid w:val="00583660"/>
     <w:rPr>
       <w:kern w:val="0"/>
       <w14:ligatures w14:val="none"/>
@@ -1647,6 +2948,17 @@
     <w:uiPriority w:val="99"/>
     <w:semiHidden/>
     <w:unhideWhenUsed/>
+  </w:style>
+  <w:style w:type="paragraph" w:styleId="Prrafodelista">
+    <w:name w:val="List Paragraph"/>
+    <w:basedOn w:val="Normal"/>
+    <w:uiPriority w:val="34"/>
+    <w:qFormat/>
+    <w:rsid w:val="00C91CCA"/>
+    <w:pPr>
+      <w:ind w:left="720"/>
+      <w:contextualSpacing/>
+    </w:pPr>
   </w:style>
 </w:styles>
 </file>

</xml_diff>